<commit_message>
added activation link to template
</commit_message>
<xml_diff>
--- a/science_selection/static/docx/templates/interview_list.docx
+++ b/science_selection/static/docx/templates/interview_list.docx
@@ -1006,7 +1006,18 @@
                 <w:szCs w:val="28"/>
                 <w:lang w:val="en-US"/>
               </w:rPr>
-              <w:t xml:space="preserve"> %}, {{</w:t>
+              <w:t xml:space="preserve"> %}</w:t>
+            </w:r>
+            <w:bookmarkStart w:id="0" w:name="_GoBack"/>
+            <w:bookmarkEnd w:id="0"/>
+            <w:r>
+              <w:rPr>
+                <w:rFonts w:ascii="Times New Roman" w:hAnsi="Times New Roman" w:cs="Times New Roman"/>
+                <w:sz w:val="24"/>
+                <w:szCs w:val="28"/>
+                <w:lang w:val="en-US"/>
+              </w:rPr>
+              <w:t>, {{</w:t>
             </w:r>
             <w:proofErr w:type="spellStart"/>
             <w:r>
@@ -2226,8 +2237,6 @@
       </w:r>
     </w:p>
     <w:p>
-      <w:bookmarkStart w:id="0" w:name="_GoBack"/>
-      <w:bookmarkEnd w:id="0"/>
       <w:r>
         <w:rPr>
           <w:noProof/>

</xml_diff>